<commit_message>
apply js basic problem solve
</commit_message>
<xml_diff>
--- a/javaScript.docx
+++ b/javaScript.docx
@@ -455,17 +455,7 @@
           <w:szCs w:val="23"/>
           <w:shd w:val="clear" w:color="auto" w:fill="FFFFFF"/>
         </w:rPr>
-        <w:t> property of an array returns the length of an array (the number of array elements).</w:t>
-      </w:r>
-      <w:r>
-        <w:rPr>
-          <w:rFonts w:ascii="Verdana" w:hAnsi="Verdana"/>
-          <w:color w:val="000000"/>
-          <w:sz w:val="23"/>
-          <w:szCs w:val="23"/>
-          <w:shd w:val="clear" w:color="auto" w:fill="FFFFFF"/>
-        </w:rPr>
-        <w:t xml:space="preserve"> Syntax: </w:t>
+        <w:t xml:space="preserve"> property of an array returns the length of an array (the number of array elements). Syntax: </w:t>
       </w:r>
       <w:proofErr w:type="spellStart"/>
       <w:r>
@@ -778,74 +768,1032 @@
         </w:rPr>
         <w:t>The while statement creates a loop that executes a specified statement as long as the test condition evaluates to true. The condition is evaluated before executing the statement.</w:t>
       </w:r>
+    </w:p>
+    <w:p>
+      <w:pPr>
+        <w:rPr>
+          <w:rFonts w:ascii="Times New Roman" w:hAnsi="Times New Roman" w:cs="Times New Roman"/>
+          <w:color w:val="FF0000"/>
+          <w:sz w:val="28"/>
+          <w:szCs w:val="28"/>
+          <w:shd w:val="clear" w:color="auto" w:fill="FFFFFF"/>
+        </w:rPr>
+      </w:pPr>
+      <w:proofErr w:type="spellStart"/>
+      <w:r>
+        <w:rPr>
+          <w:rFonts w:ascii="Times New Roman" w:hAnsi="Times New Roman" w:cs="Times New Roman"/>
+          <w:color w:val="FF0000"/>
+          <w:sz w:val="28"/>
+          <w:szCs w:val="28"/>
+          <w:shd w:val="clear" w:color="auto" w:fill="FFFFFF"/>
+        </w:rPr>
+        <w:t>Syatax</w:t>
+      </w:r>
+      <w:proofErr w:type="spellEnd"/>
+      <w:r>
+        <w:rPr>
+          <w:rFonts w:ascii="Times New Roman" w:hAnsi="Times New Roman" w:cs="Times New Roman"/>
+          <w:color w:val="FF0000"/>
+          <w:sz w:val="28"/>
+          <w:szCs w:val="28"/>
+          <w:shd w:val="clear" w:color="auto" w:fill="FFFFFF"/>
+        </w:rPr>
+        <w:t xml:space="preserve">: </w:t>
+      </w:r>
+      <w:proofErr w:type="gramStart"/>
+      <w:r>
+        <w:rPr>
+          <w:rFonts w:ascii="Times New Roman" w:hAnsi="Times New Roman" w:cs="Times New Roman"/>
+          <w:color w:val="FF0000"/>
+          <w:sz w:val="28"/>
+          <w:szCs w:val="28"/>
+          <w:shd w:val="clear" w:color="auto" w:fill="FFFFFF"/>
+        </w:rPr>
+        <w:t>while(</w:t>
+      </w:r>
+      <w:proofErr w:type="gramEnd"/>
+      <w:r>
+        <w:rPr>
+          <w:rFonts w:ascii="Times New Roman" w:hAnsi="Times New Roman" w:cs="Times New Roman"/>
+          <w:color w:val="FF0000"/>
+          <w:sz w:val="28"/>
+          <w:szCs w:val="28"/>
+          <w:shd w:val="clear" w:color="auto" w:fill="FFFFFF"/>
+        </w:rPr>
+        <w:t>condition)  statement</w:t>
+      </w:r>
+    </w:p>
+    <w:p>
+      <w:pPr>
+        <w:rPr>
+          <w:rFonts w:ascii="Times New Roman" w:hAnsi="Times New Roman" w:cs="Times New Roman"/>
+          <w:color w:val="FF0000"/>
+          <w:sz w:val="28"/>
+          <w:szCs w:val="28"/>
+          <w:shd w:val="clear" w:color="auto" w:fill="FFFFFF"/>
+        </w:rPr>
+      </w:pPr>
+    </w:p>
+    <w:p>
+      <w:pPr>
+        <w:rPr>
+          <w:rFonts w:ascii="Times New Roman" w:hAnsi="Times New Roman" w:cs="Times New Roman"/>
+          <w:sz w:val="36"/>
+          <w:szCs w:val="36"/>
+          <w:u w:val="thick"/>
+        </w:rPr>
+      </w:pPr>
+    </w:p>
+    <w:p>
+      <w:pPr>
+        <w:rPr>
+          <w:rFonts w:ascii="Times New Roman" w:hAnsi="Times New Roman" w:cs="Times New Roman"/>
+          <w:sz w:val="36"/>
+          <w:szCs w:val="36"/>
+          <w:u w:val="thick"/>
+        </w:rPr>
+      </w:pPr>
+    </w:p>
+    <w:p>
+      <w:pPr>
+        <w:rPr>
+          <w:rFonts w:ascii="Times New Roman" w:hAnsi="Times New Roman" w:cs="Times New Roman"/>
+          <w:sz w:val="36"/>
+          <w:szCs w:val="36"/>
+          <w:u w:val="thick"/>
+        </w:rPr>
+      </w:pPr>
+    </w:p>
+    <w:p>
+      <w:pPr>
+        <w:rPr>
+          <w:rFonts w:ascii="Times New Roman" w:hAnsi="Times New Roman" w:cs="Times New Roman"/>
+          <w:sz w:val="36"/>
+          <w:szCs w:val="36"/>
+          <w:u w:val="thick"/>
+        </w:rPr>
+      </w:pPr>
+      <w:r>
+        <w:rPr>
+          <w:rFonts w:ascii="Times New Roman" w:hAnsi="Times New Roman" w:cs="Times New Roman"/>
+          <w:sz w:val="36"/>
+          <w:szCs w:val="36"/>
+          <w:u w:val="thick"/>
+        </w:rPr>
+        <w:lastRenderedPageBreak/>
+        <w:t xml:space="preserve">JavaScript </w:t>
+      </w:r>
+      <w:r>
+        <w:rPr>
+          <w:rFonts w:ascii="Times New Roman" w:hAnsi="Times New Roman" w:cs="Times New Roman"/>
+          <w:sz w:val="36"/>
+          <w:szCs w:val="36"/>
+          <w:u w:val="thick"/>
+        </w:rPr>
+        <w:t>Object</w:t>
+      </w:r>
+      <w:r>
+        <w:rPr>
+          <w:rFonts w:ascii="Times New Roman" w:hAnsi="Times New Roman" w:cs="Times New Roman"/>
+          <w:sz w:val="36"/>
+          <w:szCs w:val="36"/>
+          <w:u w:val="thick"/>
+        </w:rPr>
+        <w:t>:</w:t>
+      </w:r>
+    </w:p>
+    <w:p>
+      <w:pPr>
+        <w:rPr>
+          <w:rFonts w:ascii="Times New Roman" w:hAnsi="Times New Roman" w:cs="Times New Roman"/>
+          <w:color w:val="FF0000"/>
+          <w:sz w:val="28"/>
+          <w:szCs w:val="28"/>
+          <w:shd w:val="clear" w:color="auto" w:fill="FFFFFF"/>
+        </w:rPr>
+      </w:pPr>
+      <w:r>
+        <w:rPr>
+          <w:rFonts w:ascii="Times New Roman" w:hAnsi="Times New Roman" w:cs="Times New Roman"/>
+          <w:sz w:val="28"/>
+          <w:szCs w:val="28"/>
+          <w:shd w:val="clear" w:color="auto" w:fill="FFFFFF"/>
+        </w:rPr>
+        <w:t xml:space="preserve">Object Syntax: </w:t>
+      </w:r>
+      <w:proofErr w:type="spellStart"/>
+      <w:r>
+        <w:rPr>
+          <w:rFonts w:ascii="Times New Roman" w:hAnsi="Times New Roman" w:cs="Times New Roman"/>
+          <w:color w:val="FF0000"/>
+          <w:sz w:val="28"/>
+          <w:szCs w:val="28"/>
+          <w:shd w:val="clear" w:color="auto" w:fill="FFFFFF"/>
+        </w:rPr>
+        <w:t>var</w:t>
+      </w:r>
+      <w:proofErr w:type="spellEnd"/>
+      <w:r>
+        <w:rPr>
+          <w:rFonts w:ascii="Times New Roman" w:hAnsi="Times New Roman" w:cs="Times New Roman"/>
+          <w:color w:val="FF0000"/>
+          <w:sz w:val="28"/>
+          <w:szCs w:val="28"/>
+          <w:shd w:val="clear" w:color="auto" w:fill="FFFFFF"/>
+        </w:rPr>
+        <w:t xml:space="preserve"> student = {id: 1026, name: ‘Sheikh’, phone: </w:t>
+      </w:r>
+      <w:r>
+        <w:rPr>
+          <w:rFonts w:ascii="Times New Roman" w:hAnsi="Times New Roman" w:cs="Times New Roman"/>
+          <w:color w:val="FF0000"/>
+          <w:sz w:val="28"/>
+          <w:szCs w:val="28"/>
+          <w:shd w:val="clear" w:color="auto" w:fill="FFFFFF"/>
+        </w:rPr>
+        <w:t>‘</w:t>
+      </w:r>
+      <w:r>
+        <w:rPr>
+          <w:rFonts w:ascii="Times New Roman" w:hAnsi="Times New Roman" w:cs="Times New Roman"/>
+          <w:color w:val="FF0000"/>
+          <w:sz w:val="28"/>
+          <w:szCs w:val="28"/>
+          <w:shd w:val="clear" w:color="auto" w:fill="FFFFFF"/>
+        </w:rPr>
+        <w:t>07562</w:t>
+      </w:r>
+      <w:r>
+        <w:rPr>
+          <w:rFonts w:ascii="Times New Roman" w:hAnsi="Times New Roman" w:cs="Times New Roman"/>
+          <w:color w:val="FF0000"/>
+          <w:sz w:val="28"/>
+          <w:szCs w:val="28"/>
+          <w:shd w:val="clear" w:color="auto" w:fill="FFFFFF"/>
+        </w:rPr>
+        <w:t>’</w:t>
+      </w:r>
+      <w:r>
+        <w:rPr>
+          <w:rFonts w:ascii="Times New Roman" w:hAnsi="Times New Roman" w:cs="Times New Roman"/>
+          <w:color w:val="FF0000"/>
+          <w:sz w:val="28"/>
+          <w:szCs w:val="28"/>
+          <w:shd w:val="clear" w:color="auto" w:fill="FFFFFF"/>
+        </w:rPr>
+        <w:t>}</w:t>
+      </w:r>
+    </w:p>
+    <w:p>
+      <w:pPr>
+        <w:rPr>
+          <w:rFonts w:ascii="Times New Roman" w:hAnsi="Times New Roman" w:cs="Times New Roman"/>
+          <w:sz w:val="28"/>
+          <w:szCs w:val="28"/>
+          <w:shd w:val="clear" w:color="auto" w:fill="FFFFFF"/>
+        </w:rPr>
+      </w:pPr>
+      <w:r>
+        <w:rPr>
+          <w:rFonts w:ascii="Times New Roman" w:hAnsi="Times New Roman" w:cs="Times New Roman"/>
+          <w:sz w:val="28"/>
+          <w:szCs w:val="28"/>
+          <w:shd w:val="clear" w:color="auto" w:fill="FFFFFF"/>
+        </w:rPr>
+        <w:t xml:space="preserve">We can Get data from object in 3 </w:t>
+      </w:r>
+      <w:r>
+        <w:rPr>
+          <w:rFonts w:ascii="Times New Roman" w:hAnsi="Times New Roman" w:cs="Times New Roman"/>
+          <w:sz w:val="28"/>
+          <w:szCs w:val="28"/>
+          <w:shd w:val="clear" w:color="auto" w:fill="FFFFFF"/>
+        </w:rPr>
+        <w:t>way:</w:t>
+      </w:r>
+    </w:p>
+    <w:p>
+      <w:pPr>
+        <w:pStyle w:val="ListParagraph"/>
+        <w:numPr>
+          <w:ilvl w:val="0"/>
+          <w:numId w:val="1"/>
+        </w:numPr>
+        <w:rPr>
+          <w:rFonts w:ascii="Times New Roman" w:hAnsi="Times New Roman" w:cs="Times New Roman"/>
+          <w:color w:val="FF0000"/>
+          <w:sz w:val="28"/>
+          <w:szCs w:val="28"/>
+          <w:shd w:val="clear" w:color="auto" w:fill="FFFFFF"/>
+        </w:rPr>
+      </w:pPr>
+      <w:r>
+        <w:rPr>
+          <w:rFonts w:ascii="Times New Roman" w:hAnsi="Times New Roman" w:cs="Times New Roman"/>
+          <w:color w:val="FF0000"/>
+          <w:sz w:val="28"/>
+          <w:szCs w:val="28"/>
+          <w:shd w:val="clear" w:color="auto" w:fill="FFFFFF"/>
+        </w:rPr>
+        <w:t xml:space="preserve">1.var </w:t>
+      </w:r>
+      <w:proofErr w:type="spellStart"/>
+      <w:r>
+        <w:rPr>
+          <w:rFonts w:ascii="Times New Roman" w:hAnsi="Times New Roman" w:cs="Times New Roman"/>
+          <w:color w:val="FF0000"/>
+          <w:sz w:val="28"/>
+          <w:szCs w:val="28"/>
+          <w:shd w:val="clear" w:color="auto" w:fill="FFFFFF"/>
+        </w:rPr>
+        <w:t>studentName</w:t>
+      </w:r>
+      <w:proofErr w:type="spellEnd"/>
+      <w:r>
+        <w:rPr>
+          <w:rFonts w:ascii="Times New Roman" w:hAnsi="Times New Roman" w:cs="Times New Roman"/>
+          <w:color w:val="FF0000"/>
+          <w:sz w:val="28"/>
+          <w:szCs w:val="28"/>
+          <w:shd w:val="clear" w:color="auto" w:fill="FFFFFF"/>
+        </w:rPr>
+        <w:t xml:space="preserve"> = student.name;</w:t>
+      </w:r>
+    </w:p>
+    <w:p>
+      <w:pPr>
+        <w:pStyle w:val="ListParagraph"/>
+        <w:numPr>
+          <w:ilvl w:val="0"/>
+          <w:numId w:val="1"/>
+        </w:numPr>
+        <w:rPr>
+          <w:rFonts w:ascii="Times New Roman" w:hAnsi="Times New Roman" w:cs="Times New Roman"/>
+          <w:color w:val="FF0000"/>
+          <w:sz w:val="28"/>
+          <w:szCs w:val="28"/>
+          <w:shd w:val="clear" w:color="auto" w:fill="FFFFFF"/>
+        </w:rPr>
+      </w:pPr>
+      <w:r>
+        <w:rPr>
+          <w:rFonts w:ascii="Times New Roman" w:hAnsi="Times New Roman" w:cs="Times New Roman"/>
+          <w:color w:val="FF0000"/>
+          <w:sz w:val="28"/>
+          <w:szCs w:val="28"/>
+          <w:shd w:val="clear" w:color="auto" w:fill="FFFFFF"/>
+        </w:rPr>
+        <w:t xml:space="preserve">2.var </w:t>
+      </w:r>
+      <w:proofErr w:type="spellStart"/>
+      <w:r>
+        <w:rPr>
+          <w:rFonts w:ascii="Times New Roman" w:hAnsi="Times New Roman" w:cs="Times New Roman"/>
+          <w:color w:val="FF0000"/>
+          <w:sz w:val="28"/>
+          <w:szCs w:val="28"/>
+          <w:shd w:val="clear" w:color="auto" w:fill="FFFFFF"/>
+        </w:rPr>
+        <w:t>studentName</w:t>
+      </w:r>
+      <w:proofErr w:type="spellEnd"/>
+      <w:r>
+        <w:rPr>
+          <w:rFonts w:ascii="Times New Roman" w:hAnsi="Times New Roman" w:cs="Times New Roman"/>
+          <w:color w:val="FF0000"/>
+          <w:sz w:val="28"/>
+          <w:szCs w:val="28"/>
+          <w:shd w:val="clear" w:color="auto" w:fill="FFFFFF"/>
+        </w:rPr>
+        <w:t xml:space="preserve"> = student.[‘name’];</w:t>
+      </w:r>
+    </w:p>
+    <w:p>
+      <w:pPr>
+        <w:pStyle w:val="ListParagraph"/>
+        <w:numPr>
+          <w:ilvl w:val="0"/>
+          <w:numId w:val="1"/>
+        </w:numPr>
+        <w:rPr>
+          <w:rFonts w:ascii="Times New Roman" w:hAnsi="Times New Roman" w:cs="Times New Roman"/>
+          <w:sz w:val="28"/>
+          <w:szCs w:val="28"/>
+          <w:shd w:val="clear" w:color="auto" w:fill="FFFFFF"/>
+        </w:rPr>
+      </w:pPr>
+      <w:r>
+        <w:rPr>
+          <w:rFonts w:ascii="Times New Roman" w:hAnsi="Times New Roman" w:cs="Times New Roman"/>
+          <w:color w:val="FF0000"/>
+          <w:sz w:val="28"/>
+          <w:szCs w:val="28"/>
+          <w:shd w:val="clear" w:color="auto" w:fill="FFFFFF"/>
+        </w:rPr>
+        <w:t xml:space="preserve">3.var </w:t>
+      </w:r>
+      <w:proofErr w:type="spellStart"/>
+      <w:r>
+        <w:rPr>
+          <w:rFonts w:ascii="Times New Roman" w:hAnsi="Times New Roman" w:cs="Times New Roman"/>
+          <w:color w:val="FF0000"/>
+          <w:sz w:val="28"/>
+          <w:szCs w:val="28"/>
+          <w:shd w:val="clear" w:color="auto" w:fill="FFFFFF"/>
+        </w:rPr>
+        <w:t>sName</w:t>
+      </w:r>
+      <w:proofErr w:type="spellEnd"/>
+      <w:r>
+        <w:rPr>
+          <w:rFonts w:ascii="Times New Roman" w:hAnsi="Times New Roman" w:cs="Times New Roman"/>
+          <w:color w:val="FF0000"/>
+          <w:sz w:val="28"/>
+          <w:szCs w:val="28"/>
+          <w:shd w:val="clear" w:color="auto" w:fill="FFFFFF"/>
+        </w:rPr>
+        <w:t xml:space="preserve"> = “name” </w:t>
+      </w:r>
+      <w:r>
+        <w:rPr>
+          <w:rFonts w:ascii="Times New Roman" w:hAnsi="Times New Roman" w:cs="Times New Roman"/>
+          <w:sz w:val="28"/>
+          <w:szCs w:val="28"/>
+          <w:shd w:val="clear" w:color="auto" w:fill="FFFFFF"/>
+        </w:rPr>
+        <w:t xml:space="preserve">then </w:t>
+      </w:r>
+      <w:r>
+        <w:rPr>
+          <w:rFonts w:ascii="Times New Roman" w:hAnsi="Times New Roman" w:cs="Times New Roman"/>
+          <w:sz w:val="28"/>
+          <w:szCs w:val="28"/>
+          <w:shd w:val="clear" w:color="auto" w:fill="FFFFFF"/>
+        </w:rPr>
+        <w:t xml:space="preserve">parse </w:t>
+      </w:r>
+      <w:r>
+        <w:rPr>
+          <w:rFonts w:ascii="Times New Roman" w:hAnsi="Times New Roman" w:cs="Times New Roman"/>
+          <w:sz w:val="28"/>
+          <w:szCs w:val="28"/>
+          <w:shd w:val="clear" w:color="auto" w:fill="FFFFFF"/>
+        </w:rPr>
+        <w:t xml:space="preserve"> the </w:t>
+      </w:r>
+      <w:proofErr w:type="spellStart"/>
+      <w:r>
+        <w:rPr>
+          <w:rFonts w:ascii="Times New Roman" w:hAnsi="Times New Roman" w:cs="Times New Roman"/>
+          <w:sz w:val="28"/>
+          <w:szCs w:val="28"/>
+          <w:shd w:val="clear" w:color="auto" w:fill="FFFFFF"/>
+        </w:rPr>
+        <w:t>studentName</w:t>
+      </w:r>
+      <w:proofErr w:type="spellEnd"/>
+      <w:r>
+        <w:rPr>
+          <w:rFonts w:ascii="Times New Roman" w:hAnsi="Times New Roman" w:cs="Times New Roman"/>
+          <w:sz w:val="28"/>
+          <w:szCs w:val="28"/>
+          <w:shd w:val="clear" w:color="auto" w:fill="FFFFFF"/>
+        </w:rPr>
+        <w:t xml:space="preserve"> variable</w:t>
+      </w:r>
+      <w:r>
+        <w:rPr>
+          <w:rFonts w:ascii="Times New Roman" w:hAnsi="Times New Roman" w:cs="Times New Roman"/>
+          <w:sz w:val="28"/>
+          <w:szCs w:val="28"/>
+          <w:shd w:val="clear" w:color="auto" w:fill="FFFFFF"/>
+        </w:rPr>
+        <w:t xml:space="preserve"> like </w:t>
+      </w:r>
+    </w:p>
+    <w:p>
+      <w:pPr>
+        <w:pStyle w:val="ListParagraph"/>
+        <w:rPr>
+          <w:rFonts w:ascii="Times New Roman" w:hAnsi="Times New Roman" w:cs="Times New Roman"/>
+          <w:sz w:val="28"/>
+          <w:szCs w:val="28"/>
+          <w:shd w:val="clear" w:color="auto" w:fill="FFFFFF"/>
+        </w:rPr>
+      </w:pPr>
+      <w:proofErr w:type="spellStart"/>
+      <w:r>
+        <w:rPr>
+          <w:rFonts w:ascii="Times New Roman" w:hAnsi="Times New Roman" w:cs="Times New Roman"/>
+          <w:color w:val="FF0000"/>
+          <w:sz w:val="28"/>
+          <w:szCs w:val="28"/>
+          <w:shd w:val="clear" w:color="auto" w:fill="FFFFFF"/>
+        </w:rPr>
+        <w:t>Var</w:t>
+      </w:r>
+      <w:proofErr w:type="spellEnd"/>
+      <w:r>
+        <w:rPr>
+          <w:rFonts w:ascii="Times New Roman" w:hAnsi="Times New Roman" w:cs="Times New Roman"/>
+          <w:color w:val="FF0000"/>
+          <w:sz w:val="28"/>
+          <w:szCs w:val="28"/>
+          <w:shd w:val="clear" w:color="auto" w:fill="FFFFFF"/>
+        </w:rPr>
+        <w:t xml:space="preserve"> </w:t>
+      </w:r>
+      <w:proofErr w:type="spellStart"/>
+      <w:r>
+        <w:rPr>
+          <w:rFonts w:ascii="Times New Roman" w:hAnsi="Times New Roman" w:cs="Times New Roman"/>
+          <w:color w:val="FF0000"/>
+          <w:sz w:val="28"/>
+          <w:szCs w:val="28"/>
+          <w:shd w:val="clear" w:color="auto" w:fill="FFFFFF"/>
+        </w:rPr>
+        <w:t>studentName</w:t>
+      </w:r>
+      <w:proofErr w:type="spellEnd"/>
+      <w:r>
+        <w:rPr>
+          <w:rFonts w:ascii="Times New Roman" w:hAnsi="Times New Roman" w:cs="Times New Roman"/>
+          <w:color w:val="FF0000"/>
+          <w:sz w:val="28"/>
+          <w:szCs w:val="28"/>
+          <w:shd w:val="clear" w:color="auto" w:fill="FFFFFF"/>
+        </w:rPr>
+        <w:t xml:space="preserve"> = </w:t>
+      </w:r>
+      <w:proofErr w:type="gramStart"/>
+      <w:r>
+        <w:rPr>
+          <w:rFonts w:ascii="Times New Roman" w:hAnsi="Times New Roman" w:cs="Times New Roman"/>
+          <w:color w:val="FF0000"/>
+          <w:sz w:val="28"/>
+          <w:szCs w:val="28"/>
+          <w:shd w:val="clear" w:color="auto" w:fill="FFFFFF"/>
+        </w:rPr>
+        <w:t>student[</w:t>
+      </w:r>
+      <w:proofErr w:type="spellStart"/>
+      <w:proofErr w:type="gramEnd"/>
+      <w:r>
+        <w:rPr>
+          <w:rFonts w:ascii="Times New Roman" w:hAnsi="Times New Roman" w:cs="Times New Roman"/>
+          <w:color w:val="FF0000"/>
+          <w:sz w:val="28"/>
+          <w:szCs w:val="28"/>
+          <w:shd w:val="clear" w:color="auto" w:fill="FFFFFF"/>
+        </w:rPr>
+        <w:t>sName</w:t>
+      </w:r>
+      <w:proofErr w:type="spellEnd"/>
+      <w:r>
+        <w:rPr>
+          <w:rFonts w:ascii="Times New Roman" w:hAnsi="Times New Roman" w:cs="Times New Roman"/>
+          <w:color w:val="FF0000"/>
+          <w:sz w:val="28"/>
+          <w:szCs w:val="28"/>
+          <w:shd w:val="clear" w:color="auto" w:fill="FFFFFF"/>
+        </w:rPr>
+        <w:t>]</w:t>
+      </w:r>
+    </w:p>
+    <w:p>
+      <w:pPr>
+        <w:rPr>
+          <w:rFonts w:ascii="Times New Roman" w:hAnsi="Times New Roman" w:cs="Times New Roman"/>
+          <w:sz w:val="28"/>
+          <w:szCs w:val="28"/>
+          <w:shd w:val="clear" w:color="auto" w:fill="FFFFFF"/>
+        </w:rPr>
+      </w:pPr>
+      <w:r>
+        <w:rPr>
+          <w:rFonts w:ascii="Times New Roman" w:hAnsi="Times New Roman" w:cs="Times New Roman"/>
+          <w:sz w:val="28"/>
+          <w:szCs w:val="28"/>
+          <w:shd w:val="clear" w:color="auto" w:fill="FFFFFF"/>
+        </w:rPr>
+        <w:t xml:space="preserve">We can </w:t>
+      </w:r>
+      <w:proofErr w:type="gramStart"/>
+      <w:r>
+        <w:rPr>
+          <w:rFonts w:ascii="Times New Roman" w:hAnsi="Times New Roman" w:cs="Times New Roman"/>
+          <w:sz w:val="28"/>
+          <w:szCs w:val="28"/>
+          <w:shd w:val="clear" w:color="auto" w:fill="FFFFFF"/>
+        </w:rPr>
+        <w:t>Set</w:t>
+      </w:r>
+      <w:proofErr w:type="gramEnd"/>
+      <w:r>
+        <w:rPr>
+          <w:rFonts w:ascii="Times New Roman" w:hAnsi="Times New Roman" w:cs="Times New Roman"/>
+          <w:sz w:val="28"/>
+          <w:szCs w:val="28"/>
+          <w:shd w:val="clear" w:color="auto" w:fill="FFFFFF"/>
+        </w:rPr>
+        <w:t xml:space="preserve"> data from object in 3 way:</w:t>
+      </w:r>
+    </w:p>
+    <w:p>
+      <w:pPr>
+        <w:pStyle w:val="ListParagraph"/>
+        <w:numPr>
+          <w:ilvl w:val="0"/>
+          <w:numId w:val="1"/>
+        </w:numPr>
+        <w:rPr>
+          <w:rFonts w:ascii="Times New Roman" w:hAnsi="Times New Roman" w:cs="Times New Roman"/>
+          <w:color w:val="FF0000"/>
+          <w:sz w:val="28"/>
+          <w:szCs w:val="28"/>
+          <w:shd w:val="clear" w:color="auto" w:fill="FFFFFF"/>
+        </w:rPr>
+      </w:pPr>
+      <w:r>
+        <w:rPr>
+          <w:rFonts w:ascii="Times New Roman" w:hAnsi="Times New Roman" w:cs="Times New Roman"/>
+          <w:color w:val="FF0000"/>
+          <w:sz w:val="28"/>
+          <w:szCs w:val="28"/>
+          <w:shd w:val="clear" w:color="auto" w:fill="FFFFFF"/>
+        </w:rPr>
+        <w:t>student.name</w:t>
+      </w:r>
+      <w:r>
+        <w:rPr>
+          <w:rFonts w:ascii="Times New Roman" w:hAnsi="Times New Roman" w:cs="Times New Roman"/>
+          <w:color w:val="FF0000"/>
+          <w:sz w:val="28"/>
+          <w:szCs w:val="28"/>
+          <w:shd w:val="clear" w:color="auto" w:fill="FFFFFF"/>
+        </w:rPr>
+        <w:t xml:space="preserve"> = “</w:t>
+      </w:r>
+      <w:proofErr w:type="spellStart"/>
+      <w:r>
+        <w:rPr>
+          <w:rFonts w:ascii="Times New Roman" w:hAnsi="Times New Roman" w:cs="Times New Roman"/>
+          <w:color w:val="FF0000"/>
+          <w:sz w:val="28"/>
+          <w:szCs w:val="28"/>
+          <w:shd w:val="clear" w:color="auto" w:fill="FFFFFF"/>
+        </w:rPr>
+        <w:t>Farid</w:t>
+      </w:r>
+      <w:proofErr w:type="spellEnd"/>
+      <w:r>
+        <w:rPr>
+          <w:rFonts w:ascii="Times New Roman" w:hAnsi="Times New Roman" w:cs="Times New Roman"/>
+          <w:color w:val="FF0000"/>
+          <w:sz w:val="28"/>
+          <w:szCs w:val="28"/>
+          <w:shd w:val="clear" w:color="auto" w:fill="FFFFFF"/>
+        </w:rPr>
+        <w:t>”</w:t>
+      </w:r>
+      <w:r>
+        <w:rPr>
+          <w:rFonts w:ascii="Times New Roman" w:hAnsi="Times New Roman" w:cs="Times New Roman"/>
+          <w:color w:val="FF0000"/>
+          <w:sz w:val="28"/>
+          <w:szCs w:val="28"/>
+          <w:shd w:val="clear" w:color="auto" w:fill="FFFFFF"/>
+        </w:rPr>
+        <w:t>;</w:t>
+      </w:r>
+    </w:p>
+    <w:p>
+      <w:pPr>
+        <w:pStyle w:val="ListParagraph"/>
+        <w:numPr>
+          <w:ilvl w:val="0"/>
+          <w:numId w:val="1"/>
+        </w:numPr>
+        <w:rPr>
+          <w:rFonts w:ascii="Times New Roman" w:hAnsi="Times New Roman" w:cs="Times New Roman"/>
+          <w:color w:val="FF0000"/>
+          <w:sz w:val="28"/>
+          <w:szCs w:val="28"/>
+          <w:shd w:val="clear" w:color="auto" w:fill="FFFFFF"/>
+        </w:rPr>
+      </w:pPr>
+      <w:r>
+        <w:rPr>
+          <w:rFonts w:ascii="Times New Roman" w:hAnsi="Times New Roman" w:cs="Times New Roman"/>
+          <w:color w:val="FF0000"/>
+          <w:sz w:val="28"/>
+          <w:szCs w:val="28"/>
+          <w:shd w:val="clear" w:color="auto" w:fill="FFFFFF"/>
+        </w:rPr>
+        <w:t>student.[‘name’]</w:t>
+      </w:r>
+      <w:r>
+        <w:rPr>
+          <w:rFonts w:ascii="Times New Roman" w:hAnsi="Times New Roman" w:cs="Times New Roman"/>
+          <w:color w:val="FF0000"/>
+          <w:sz w:val="28"/>
+          <w:szCs w:val="28"/>
+          <w:shd w:val="clear" w:color="auto" w:fill="FFFFFF"/>
+        </w:rPr>
+        <w:t xml:space="preserve"> = “</w:t>
+      </w:r>
+      <w:proofErr w:type="spellStart"/>
+      <w:r>
+        <w:rPr>
+          <w:rFonts w:ascii="Times New Roman" w:hAnsi="Times New Roman" w:cs="Times New Roman"/>
+          <w:color w:val="FF0000"/>
+          <w:sz w:val="28"/>
+          <w:szCs w:val="28"/>
+          <w:shd w:val="clear" w:color="auto" w:fill="FFFFFF"/>
+        </w:rPr>
+        <w:t>Farid</w:t>
+      </w:r>
+      <w:proofErr w:type="spellEnd"/>
+      <w:r>
+        <w:rPr>
+          <w:rFonts w:ascii="Times New Roman" w:hAnsi="Times New Roman" w:cs="Times New Roman"/>
+          <w:color w:val="FF0000"/>
+          <w:sz w:val="28"/>
+          <w:szCs w:val="28"/>
+          <w:shd w:val="clear" w:color="auto" w:fill="FFFFFF"/>
+        </w:rPr>
+        <w:t>”</w:t>
+      </w:r>
+      <w:r>
+        <w:rPr>
+          <w:rFonts w:ascii="Times New Roman" w:hAnsi="Times New Roman" w:cs="Times New Roman"/>
+          <w:color w:val="FF0000"/>
+          <w:sz w:val="28"/>
+          <w:szCs w:val="28"/>
+          <w:shd w:val="clear" w:color="auto" w:fill="FFFFFF"/>
+        </w:rPr>
+        <w:t>;</w:t>
+      </w:r>
+    </w:p>
+    <w:p>
+      <w:pPr>
+        <w:pStyle w:val="ListParagraph"/>
+        <w:numPr>
+          <w:ilvl w:val="0"/>
+          <w:numId w:val="1"/>
+        </w:numPr>
+        <w:rPr>
+          <w:rFonts w:ascii="Times New Roman" w:hAnsi="Times New Roman" w:cs="Times New Roman"/>
+          <w:sz w:val="28"/>
+          <w:szCs w:val="28"/>
+          <w:shd w:val="clear" w:color="auto" w:fill="FFFFFF"/>
+        </w:rPr>
+      </w:pPr>
+      <w:proofErr w:type="spellStart"/>
+      <w:r>
+        <w:rPr>
+          <w:rFonts w:ascii="Times New Roman" w:hAnsi="Times New Roman" w:cs="Times New Roman"/>
+          <w:color w:val="FF0000"/>
+          <w:sz w:val="28"/>
+          <w:szCs w:val="28"/>
+          <w:shd w:val="clear" w:color="auto" w:fill="FFFFFF"/>
+        </w:rPr>
+        <w:t>var</w:t>
+      </w:r>
+      <w:proofErr w:type="spellEnd"/>
+      <w:r>
+        <w:rPr>
+          <w:rFonts w:ascii="Times New Roman" w:hAnsi="Times New Roman" w:cs="Times New Roman"/>
+          <w:color w:val="FF0000"/>
+          <w:sz w:val="28"/>
+          <w:szCs w:val="28"/>
+          <w:shd w:val="clear" w:color="auto" w:fill="FFFFFF"/>
+        </w:rPr>
+        <w:t xml:space="preserve"> </w:t>
+      </w:r>
+      <w:proofErr w:type="spellStart"/>
+      <w:r>
+        <w:rPr>
+          <w:rFonts w:ascii="Times New Roman" w:hAnsi="Times New Roman" w:cs="Times New Roman"/>
+          <w:color w:val="FF0000"/>
+          <w:sz w:val="28"/>
+          <w:szCs w:val="28"/>
+          <w:shd w:val="clear" w:color="auto" w:fill="FFFFFF"/>
+        </w:rPr>
+        <w:t>sName</w:t>
+      </w:r>
+      <w:proofErr w:type="spellEnd"/>
+      <w:r>
+        <w:rPr>
+          <w:rFonts w:ascii="Times New Roman" w:hAnsi="Times New Roman" w:cs="Times New Roman"/>
+          <w:color w:val="FF0000"/>
+          <w:sz w:val="28"/>
+          <w:szCs w:val="28"/>
+          <w:shd w:val="clear" w:color="auto" w:fill="FFFFFF"/>
+        </w:rPr>
+        <w:t xml:space="preserve"> = “name” </w:t>
+      </w:r>
+      <w:r>
+        <w:rPr>
+          <w:rFonts w:ascii="Times New Roman" w:hAnsi="Times New Roman" w:cs="Times New Roman"/>
+          <w:sz w:val="28"/>
+          <w:szCs w:val="28"/>
+          <w:shd w:val="clear" w:color="auto" w:fill="FFFFFF"/>
+        </w:rPr>
+        <w:t xml:space="preserve">then </w:t>
+      </w:r>
+      <w:r>
+        <w:rPr>
+          <w:rFonts w:ascii="Times New Roman" w:hAnsi="Times New Roman" w:cs="Times New Roman"/>
+          <w:sz w:val="28"/>
+          <w:szCs w:val="28"/>
+          <w:shd w:val="clear" w:color="auto" w:fill="FFFFFF"/>
+        </w:rPr>
+        <w:t>set value</w:t>
+      </w:r>
+      <w:r>
+        <w:rPr>
+          <w:rFonts w:ascii="Times New Roman" w:hAnsi="Times New Roman" w:cs="Times New Roman"/>
+          <w:sz w:val="28"/>
+          <w:szCs w:val="28"/>
+          <w:shd w:val="clear" w:color="auto" w:fill="FFFFFF"/>
+        </w:rPr>
+        <w:t xml:space="preserve"> </w:t>
+      </w:r>
+    </w:p>
+    <w:p>
+      <w:pPr>
+        <w:pStyle w:val="ListParagraph"/>
+        <w:rPr>
+          <w:rFonts w:ascii="Times New Roman" w:hAnsi="Times New Roman" w:cs="Times New Roman"/>
+          <w:sz w:val="28"/>
+          <w:szCs w:val="28"/>
+          <w:shd w:val="clear" w:color="auto" w:fill="FFFFFF"/>
+        </w:rPr>
+      </w:pPr>
+      <w:proofErr w:type="gramStart"/>
+      <w:r>
+        <w:rPr>
+          <w:rFonts w:ascii="Times New Roman" w:hAnsi="Times New Roman" w:cs="Times New Roman"/>
+          <w:color w:val="FF0000"/>
+          <w:sz w:val="28"/>
+          <w:szCs w:val="28"/>
+          <w:shd w:val="clear" w:color="auto" w:fill="FFFFFF"/>
+        </w:rPr>
+        <w:t>student[</w:t>
+      </w:r>
+      <w:proofErr w:type="spellStart"/>
+      <w:proofErr w:type="gramEnd"/>
+      <w:r>
+        <w:rPr>
+          <w:rFonts w:ascii="Times New Roman" w:hAnsi="Times New Roman" w:cs="Times New Roman"/>
+          <w:color w:val="FF0000"/>
+          <w:sz w:val="28"/>
+          <w:szCs w:val="28"/>
+          <w:shd w:val="clear" w:color="auto" w:fill="FFFFFF"/>
+        </w:rPr>
+        <w:t>sName</w:t>
+      </w:r>
+      <w:proofErr w:type="spellEnd"/>
+      <w:r>
+        <w:rPr>
+          <w:rFonts w:ascii="Times New Roman" w:hAnsi="Times New Roman" w:cs="Times New Roman"/>
+          <w:color w:val="FF0000"/>
+          <w:sz w:val="28"/>
+          <w:szCs w:val="28"/>
+          <w:shd w:val="clear" w:color="auto" w:fill="FFFFFF"/>
+        </w:rPr>
+        <w:t>]</w:t>
+      </w:r>
+      <w:r>
+        <w:rPr>
+          <w:rFonts w:ascii="Times New Roman" w:hAnsi="Times New Roman" w:cs="Times New Roman"/>
+          <w:color w:val="FF0000"/>
+          <w:sz w:val="28"/>
+          <w:szCs w:val="28"/>
+          <w:shd w:val="clear" w:color="auto" w:fill="FFFFFF"/>
+        </w:rPr>
+        <w:t xml:space="preserve"> = “</w:t>
+      </w:r>
+      <w:proofErr w:type="spellStart"/>
+      <w:r>
+        <w:rPr>
+          <w:rFonts w:ascii="Times New Roman" w:hAnsi="Times New Roman" w:cs="Times New Roman"/>
+          <w:color w:val="FF0000"/>
+          <w:sz w:val="28"/>
+          <w:szCs w:val="28"/>
+          <w:shd w:val="clear" w:color="auto" w:fill="FFFFFF"/>
+        </w:rPr>
+        <w:t>Farid</w:t>
+      </w:r>
+      <w:proofErr w:type="spellEnd"/>
+      <w:r>
+        <w:rPr>
+          <w:rFonts w:ascii="Times New Roman" w:hAnsi="Times New Roman" w:cs="Times New Roman"/>
+          <w:color w:val="FF0000"/>
+          <w:sz w:val="28"/>
+          <w:szCs w:val="28"/>
+          <w:shd w:val="clear" w:color="auto" w:fill="FFFFFF"/>
+        </w:rPr>
+        <w:t>”;</w:t>
+      </w:r>
+    </w:p>
+    <w:p>
+      <w:pPr>
+        <w:rPr>
+          <w:rFonts w:ascii="Times New Roman" w:hAnsi="Times New Roman" w:cs="Times New Roman"/>
+          <w:sz w:val="28"/>
+          <w:szCs w:val="28"/>
+          <w:shd w:val="clear" w:color="auto" w:fill="FFFFFF"/>
+        </w:rPr>
+      </w:pPr>
+    </w:p>
+    <w:p>
+      <w:pPr>
+        <w:rPr>
+          <w:rFonts w:ascii="Times New Roman" w:hAnsi="Times New Roman" w:cs="Times New Roman"/>
+          <w:sz w:val="28"/>
+          <w:szCs w:val="28"/>
+          <w:shd w:val="clear" w:color="auto" w:fill="FFFFFF"/>
+        </w:rPr>
+      </w:pPr>
+      <w:r>
+        <w:rPr>
+          <w:rFonts w:ascii="Times New Roman" w:hAnsi="Times New Roman" w:cs="Times New Roman"/>
+          <w:sz w:val="28"/>
+          <w:szCs w:val="28"/>
+          <w:shd w:val="clear" w:color="auto" w:fill="FFFFFF"/>
+        </w:rPr>
+        <w:t xml:space="preserve">We can </w:t>
+      </w:r>
+      <w:r>
+        <w:rPr>
+          <w:rFonts w:ascii="Times New Roman" w:hAnsi="Times New Roman" w:cs="Times New Roman"/>
+          <w:sz w:val="28"/>
+          <w:szCs w:val="28"/>
+          <w:shd w:val="clear" w:color="auto" w:fill="FFFFFF"/>
+        </w:rPr>
+        <w:t>Set</w:t>
+      </w:r>
+      <w:r>
+        <w:rPr>
+          <w:rFonts w:ascii="Times New Roman" w:hAnsi="Times New Roman" w:cs="Times New Roman"/>
+          <w:sz w:val="28"/>
+          <w:szCs w:val="28"/>
+          <w:shd w:val="clear" w:color="auto" w:fill="FFFFFF"/>
+        </w:rPr>
+        <w:t xml:space="preserve"> </w:t>
+      </w:r>
+      <w:r>
+        <w:rPr>
+          <w:rFonts w:ascii="Times New Roman" w:hAnsi="Times New Roman" w:cs="Times New Roman"/>
+          <w:sz w:val="28"/>
+          <w:szCs w:val="28"/>
+          <w:shd w:val="clear" w:color="auto" w:fill="FFFFFF"/>
+        </w:rPr>
+        <w:t>New property</w:t>
+      </w:r>
+      <w:r>
+        <w:rPr>
+          <w:rFonts w:ascii="Times New Roman" w:hAnsi="Times New Roman" w:cs="Times New Roman"/>
+          <w:sz w:val="28"/>
+          <w:szCs w:val="28"/>
+          <w:shd w:val="clear" w:color="auto" w:fill="FFFFFF"/>
+        </w:rPr>
+        <w:t xml:space="preserve"> </w:t>
+      </w:r>
+      <w:r>
+        <w:rPr>
+          <w:rFonts w:ascii="Times New Roman" w:hAnsi="Times New Roman" w:cs="Times New Roman"/>
+          <w:sz w:val="28"/>
+          <w:szCs w:val="28"/>
+          <w:shd w:val="clear" w:color="auto" w:fill="FFFFFF"/>
+        </w:rPr>
+        <w:t>in our existing object</w:t>
+      </w:r>
+      <w:r>
+        <w:rPr>
+          <w:rFonts w:ascii="Times New Roman" w:hAnsi="Times New Roman" w:cs="Times New Roman"/>
+          <w:sz w:val="28"/>
+          <w:szCs w:val="28"/>
+          <w:shd w:val="clear" w:color="auto" w:fill="FFFFFF"/>
+        </w:rPr>
+        <w:t>:</w:t>
+      </w:r>
+    </w:p>
+    <w:p>
+      <w:pPr>
+        <w:pStyle w:val="ListParagraph"/>
+        <w:numPr>
+          <w:ilvl w:val="0"/>
+          <w:numId w:val="3"/>
+        </w:numPr>
+        <w:rPr>
+          <w:rFonts w:ascii="Times New Roman" w:hAnsi="Times New Roman" w:cs="Times New Roman"/>
+          <w:color w:val="FF0000"/>
+          <w:sz w:val="28"/>
+          <w:szCs w:val="28"/>
+          <w:shd w:val="clear" w:color="auto" w:fill="FFFFFF"/>
+        </w:rPr>
+      </w:pPr>
+      <w:proofErr w:type="spellStart"/>
+      <w:r>
+        <w:rPr>
+          <w:rFonts w:ascii="Times New Roman" w:hAnsi="Times New Roman" w:cs="Times New Roman"/>
+          <w:color w:val="FF0000"/>
+          <w:sz w:val="28"/>
+          <w:szCs w:val="28"/>
+          <w:shd w:val="clear" w:color="auto" w:fill="FFFFFF"/>
+        </w:rPr>
+        <w:t>Student.address</w:t>
+      </w:r>
+      <w:proofErr w:type="spellEnd"/>
+      <w:r>
+        <w:rPr>
+          <w:rFonts w:ascii="Times New Roman" w:hAnsi="Times New Roman" w:cs="Times New Roman"/>
+          <w:color w:val="FF0000"/>
+          <w:sz w:val="28"/>
+          <w:szCs w:val="28"/>
+          <w:shd w:val="clear" w:color="auto" w:fill="FFFFFF"/>
+        </w:rPr>
+        <w:t xml:space="preserve"> = “</w:t>
+      </w:r>
+      <w:proofErr w:type="spellStart"/>
+      <w:r>
+        <w:rPr>
+          <w:rFonts w:ascii="Times New Roman" w:hAnsi="Times New Roman" w:cs="Times New Roman"/>
+          <w:color w:val="FF0000"/>
+          <w:sz w:val="28"/>
+          <w:szCs w:val="28"/>
+          <w:shd w:val="clear" w:color="auto" w:fill="FFFFFF"/>
+        </w:rPr>
+        <w:t>Uttara</w:t>
+      </w:r>
+      <w:proofErr w:type="spellEnd"/>
+      <w:r>
+        <w:rPr>
+          <w:rFonts w:ascii="Times New Roman" w:hAnsi="Times New Roman" w:cs="Times New Roman"/>
+          <w:color w:val="FF0000"/>
+          <w:sz w:val="28"/>
+          <w:szCs w:val="28"/>
+          <w:shd w:val="clear" w:color="auto" w:fill="FFFFFF"/>
+        </w:rPr>
+        <w:t>”;</w:t>
+      </w:r>
+    </w:p>
+    <w:p>
+      <w:pPr>
+        <w:rPr>
+          <w:rFonts w:ascii="Times New Roman" w:hAnsi="Times New Roman" w:cs="Times New Roman"/>
+          <w:color w:val="FF0000"/>
+          <w:sz w:val="28"/>
+          <w:szCs w:val="28"/>
+          <w:shd w:val="clear" w:color="auto" w:fill="FFFFFF"/>
+        </w:rPr>
+      </w:pPr>
       <w:bookmarkStart w:id="0" w:name="_GoBack"/>
       <w:bookmarkEnd w:id="0"/>
-    </w:p>
-    <w:p>
-      <w:pPr>
-        <w:rPr>
-          <w:rFonts w:ascii="Times New Roman" w:hAnsi="Times New Roman" w:cs="Times New Roman"/>
-          <w:color w:val="FF0000"/>
-          <w:sz w:val="28"/>
-          <w:szCs w:val="28"/>
-          <w:shd w:val="clear" w:color="auto" w:fill="FFFFFF"/>
-        </w:rPr>
-      </w:pPr>
-      <w:proofErr w:type="spellStart"/>
-      <w:r>
-        <w:rPr>
-          <w:rFonts w:ascii="Times New Roman" w:hAnsi="Times New Roman" w:cs="Times New Roman"/>
-          <w:color w:val="FF0000"/>
-          <w:sz w:val="28"/>
-          <w:szCs w:val="28"/>
-          <w:shd w:val="clear" w:color="auto" w:fill="FFFFFF"/>
-        </w:rPr>
-        <w:t>Syatax</w:t>
-      </w:r>
-      <w:proofErr w:type="spellEnd"/>
-      <w:r>
-        <w:rPr>
-          <w:rFonts w:ascii="Times New Roman" w:hAnsi="Times New Roman" w:cs="Times New Roman"/>
-          <w:color w:val="FF0000"/>
-          <w:sz w:val="28"/>
-          <w:szCs w:val="28"/>
-          <w:shd w:val="clear" w:color="auto" w:fill="FFFFFF"/>
-        </w:rPr>
-        <w:t xml:space="preserve">: </w:t>
-      </w:r>
-      <w:proofErr w:type="gramStart"/>
-      <w:r>
-        <w:rPr>
-          <w:rFonts w:ascii="Times New Roman" w:hAnsi="Times New Roman" w:cs="Times New Roman"/>
-          <w:color w:val="FF0000"/>
-          <w:sz w:val="28"/>
-          <w:szCs w:val="28"/>
-          <w:shd w:val="clear" w:color="auto" w:fill="FFFFFF"/>
-        </w:rPr>
-        <w:t>while(</w:t>
-      </w:r>
-      <w:proofErr w:type="gramEnd"/>
-      <w:r>
-        <w:rPr>
-          <w:rFonts w:ascii="Times New Roman" w:hAnsi="Times New Roman" w:cs="Times New Roman"/>
-          <w:color w:val="FF0000"/>
-          <w:sz w:val="28"/>
-          <w:szCs w:val="28"/>
-          <w:shd w:val="clear" w:color="auto" w:fill="FFFFFF"/>
-        </w:rPr>
-        <w:t>condition)  statement</w:t>
-      </w:r>
-    </w:p>
-    <w:p>
-      <w:pPr>
-        <w:rPr>
-          <w:rFonts w:ascii="Times New Roman" w:hAnsi="Times New Roman" w:cs="Times New Roman"/>
-          <w:color w:val="FF0000"/>
-          <w:sz w:val="28"/>
-          <w:szCs w:val="28"/>
-          <w:shd w:val="clear" w:color="auto" w:fill="FFFFFF"/>
-        </w:rPr>
-      </w:pPr>
     </w:p>
     <w:p>
       <w:pPr>
@@ -865,6 +1813,308 @@
     </w:sectPr>
   </w:body>
 </w:document>
+</file>
+
+<file path=word/numbering.xml><?xml version="1.0" encoding="utf-8"?>
+<w:numbering xmlns:wpc="http://schemas.microsoft.com/office/word/2010/wordprocessingCanvas" xmlns:mc="http://schemas.openxmlformats.org/markup-compatibility/2006" xmlns:o="urn:schemas-microsoft-com:office:office" xmlns:r="http://schemas.openxmlformats.org/officeDocument/2006/relationships" xmlns:m="http://schemas.openxmlformats.org/officeDocument/2006/math" xmlns:v="urn:schemas-microsoft-com:vml" xmlns:wp14="http://schemas.microsoft.com/office/word/2010/wordprocessingDrawing" xmlns:wp="http://schemas.openxmlformats.org/drawingml/2006/wordprocessingDrawing" xmlns:w10="urn:schemas-microsoft-com:office:word" xmlns:w="http://schemas.openxmlformats.org/wordprocessingml/2006/main" xmlns:w14="http://schemas.microsoft.com/office/word/2010/wordml" xmlns:w15="http://schemas.microsoft.com/office/word/2012/wordml" xmlns:wpg="http://schemas.microsoft.com/office/word/2010/wordprocessingGroup" xmlns:wpi="http://schemas.microsoft.com/office/word/2010/wordprocessingInk" xmlns:wne="http://schemas.microsoft.com/office/word/2006/wordml" xmlns:wps="http://schemas.microsoft.com/office/word/2010/wordprocessingShape" mc:Ignorable="w14 w15 wp14">
+  <w:abstractNum w:abstractNumId="0">
+    <w:nsid w:val="01791AD9"/>
+    <w:multiLevelType w:val="hybridMultilevel"/>
+    <w:tmpl w:val="599ADD64"/>
+    <w:lvl w:ilvl="0" w:tplc="0409000B">
+      <w:start w:val="1"/>
+      <w:numFmt w:val="bullet"/>
+      <w:lvlText w:val=""/>
+      <w:lvlJc w:val="left"/>
+      <w:pPr>
+        <w:ind w:left="720" w:hanging="360"/>
+      </w:pPr>
+      <w:rPr>
+        <w:rFonts w:ascii="Wingdings" w:hAnsi="Wingdings" w:hint="default"/>
+      </w:rPr>
+    </w:lvl>
+    <w:lvl w:ilvl="1" w:tplc="04090019" w:tentative="1">
+      <w:start w:val="1"/>
+      <w:numFmt w:val="lowerLetter"/>
+      <w:lvlText w:val="%2."/>
+      <w:lvlJc w:val="left"/>
+      <w:pPr>
+        <w:ind w:left="1440" w:hanging="360"/>
+      </w:pPr>
+    </w:lvl>
+    <w:lvl w:ilvl="2" w:tplc="0409001B" w:tentative="1">
+      <w:start w:val="1"/>
+      <w:numFmt w:val="lowerRoman"/>
+      <w:lvlText w:val="%3."/>
+      <w:lvlJc w:val="right"/>
+      <w:pPr>
+        <w:ind w:left="2160" w:hanging="180"/>
+      </w:pPr>
+    </w:lvl>
+    <w:lvl w:ilvl="3" w:tplc="0409000F" w:tentative="1">
+      <w:start w:val="1"/>
+      <w:numFmt w:val="decimal"/>
+      <w:lvlText w:val="%4."/>
+      <w:lvlJc w:val="left"/>
+      <w:pPr>
+        <w:ind w:left="2880" w:hanging="360"/>
+      </w:pPr>
+    </w:lvl>
+    <w:lvl w:ilvl="4" w:tplc="04090019" w:tentative="1">
+      <w:start w:val="1"/>
+      <w:numFmt w:val="lowerLetter"/>
+      <w:lvlText w:val="%5."/>
+      <w:lvlJc w:val="left"/>
+      <w:pPr>
+        <w:ind w:left="3600" w:hanging="360"/>
+      </w:pPr>
+    </w:lvl>
+    <w:lvl w:ilvl="5" w:tplc="0409001B" w:tentative="1">
+      <w:start w:val="1"/>
+      <w:numFmt w:val="lowerRoman"/>
+      <w:lvlText w:val="%6."/>
+      <w:lvlJc w:val="right"/>
+      <w:pPr>
+        <w:ind w:left="4320" w:hanging="180"/>
+      </w:pPr>
+    </w:lvl>
+    <w:lvl w:ilvl="6" w:tplc="0409000F" w:tentative="1">
+      <w:start w:val="1"/>
+      <w:numFmt w:val="decimal"/>
+      <w:lvlText w:val="%7."/>
+      <w:lvlJc w:val="left"/>
+      <w:pPr>
+        <w:ind w:left="5040" w:hanging="360"/>
+      </w:pPr>
+    </w:lvl>
+    <w:lvl w:ilvl="7" w:tplc="04090019" w:tentative="1">
+      <w:start w:val="1"/>
+      <w:numFmt w:val="lowerLetter"/>
+      <w:lvlText w:val="%8."/>
+      <w:lvlJc w:val="left"/>
+      <w:pPr>
+        <w:ind w:left="5760" w:hanging="360"/>
+      </w:pPr>
+    </w:lvl>
+    <w:lvl w:ilvl="8" w:tplc="0409001B" w:tentative="1">
+      <w:start w:val="1"/>
+      <w:numFmt w:val="lowerRoman"/>
+      <w:lvlText w:val="%9."/>
+      <w:lvlJc w:val="right"/>
+      <w:pPr>
+        <w:ind w:left="6480" w:hanging="180"/>
+      </w:pPr>
+    </w:lvl>
+  </w:abstractNum>
+  <w:abstractNum w:abstractNumId="1">
+    <w:nsid w:val="51F453AE"/>
+    <w:multiLevelType w:val="hybridMultilevel"/>
+    <w:tmpl w:val="10948552"/>
+    <w:lvl w:ilvl="0" w:tplc="0409000B">
+      <w:start w:val="1"/>
+      <w:numFmt w:val="bullet"/>
+      <w:lvlText w:val=""/>
+      <w:lvlJc w:val="left"/>
+      <w:pPr>
+        <w:ind w:left="720" w:hanging="360"/>
+      </w:pPr>
+      <w:rPr>
+        <w:rFonts w:ascii="Wingdings" w:hAnsi="Wingdings" w:hint="default"/>
+      </w:rPr>
+    </w:lvl>
+    <w:lvl w:ilvl="1" w:tplc="04090003" w:tentative="1">
+      <w:start w:val="1"/>
+      <w:numFmt w:val="bullet"/>
+      <w:lvlText w:val="o"/>
+      <w:lvlJc w:val="left"/>
+      <w:pPr>
+        <w:ind w:left="1440" w:hanging="360"/>
+      </w:pPr>
+      <w:rPr>
+        <w:rFonts w:ascii="Courier New" w:hAnsi="Courier New" w:cs="Courier New" w:hint="default"/>
+      </w:rPr>
+    </w:lvl>
+    <w:lvl w:ilvl="2" w:tplc="04090005" w:tentative="1">
+      <w:start w:val="1"/>
+      <w:numFmt w:val="bullet"/>
+      <w:lvlText w:val=""/>
+      <w:lvlJc w:val="left"/>
+      <w:pPr>
+        <w:ind w:left="2160" w:hanging="360"/>
+      </w:pPr>
+      <w:rPr>
+        <w:rFonts w:ascii="Wingdings" w:hAnsi="Wingdings" w:hint="default"/>
+      </w:rPr>
+    </w:lvl>
+    <w:lvl w:ilvl="3" w:tplc="04090001" w:tentative="1">
+      <w:start w:val="1"/>
+      <w:numFmt w:val="bullet"/>
+      <w:lvlText w:val=""/>
+      <w:lvlJc w:val="left"/>
+      <w:pPr>
+        <w:ind w:left="2880" w:hanging="360"/>
+      </w:pPr>
+      <w:rPr>
+        <w:rFonts w:ascii="Symbol" w:hAnsi="Symbol" w:hint="default"/>
+      </w:rPr>
+    </w:lvl>
+    <w:lvl w:ilvl="4" w:tplc="04090003" w:tentative="1">
+      <w:start w:val="1"/>
+      <w:numFmt w:val="bullet"/>
+      <w:lvlText w:val="o"/>
+      <w:lvlJc w:val="left"/>
+      <w:pPr>
+        <w:ind w:left="3600" w:hanging="360"/>
+      </w:pPr>
+      <w:rPr>
+        <w:rFonts w:ascii="Courier New" w:hAnsi="Courier New" w:cs="Courier New" w:hint="default"/>
+      </w:rPr>
+    </w:lvl>
+    <w:lvl w:ilvl="5" w:tplc="04090005" w:tentative="1">
+      <w:start w:val="1"/>
+      <w:numFmt w:val="bullet"/>
+      <w:lvlText w:val=""/>
+      <w:lvlJc w:val="left"/>
+      <w:pPr>
+        <w:ind w:left="4320" w:hanging="360"/>
+      </w:pPr>
+      <w:rPr>
+        <w:rFonts w:ascii="Wingdings" w:hAnsi="Wingdings" w:hint="default"/>
+      </w:rPr>
+    </w:lvl>
+    <w:lvl w:ilvl="6" w:tplc="04090001" w:tentative="1">
+      <w:start w:val="1"/>
+      <w:numFmt w:val="bullet"/>
+      <w:lvlText w:val=""/>
+      <w:lvlJc w:val="left"/>
+      <w:pPr>
+        <w:ind w:left="5040" w:hanging="360"/>
+      </w:pPr>
+      <w:rPr>
+        <w:rFonts w:ascii="Symbol" w:hAnsi="Symbol" w:hint="default"/>
+      </w:rPr>
+    </w:lvl>
+    <w:lvl w:ilvl="7" w:tplc="04090003" w:tentative="1">
+      <w:start w:val="1"/>
+      <w:numFmt w:val="bullet"/>
+      <w:lvlText w:val="o"/>
+      <w:lvlJc w:val="left"/>
+      <w:pPr>
+        <w:ind w:left="5760" w:hanging="360"/>
+      </w:pPr>
+      <w:rPr>
+        <w:rFonts w:ascii="Courier New" w:hAnsi="Courier New" w:cs="Courier New" w:hint="default"/>
+      </w:rPr>
+    </w:lvl>
+    <w:lvl w:ilvl="8" w:tplc="04090005" w:tentative="1">
+      <w:start w:val="1"/>
+      <w:numFmt w:val="bullet"/>
+      <w:lvlText w:val=""/>
+      <w:lvlJc w:val="left"/>
+      <w:pPr>
+        <w:ind w:left="6480" w:hanging="360"/>
+      </w:pPr>
+      <w:rPr>
+        <w:rFonts w:ascii="Wingdings" w:hAnsi="Wingdings" w:hint="default"/>
+      </w:rPr>
+    </w:lvl>
+  </w:abstractNum>
+  <w:abstractNum w:abstractNumId="2">
+    <w:nsid w:val="7B901E7A"/>
+    <w:multiLevelType w:val="hybridMultilevel"/>
+    <w:tmpl w:val="F1587750"/>
+    <w:lvl w:ilvl="0" w:tplc="0409000F">
+      <w:start w:val="1"/>
+      <w:numFmt w:val="decimal"/>
+      <w:lvlText w:val="%1."/>
+      <w:lvlJc w:val="left"/>
+      <w:pPr>
+        <w:ind w:left="720" w:hanging="360"/>
+      </w:pPr>
+    </w:lvl>
+    <w:lvl w:ilvl="1" w:tplc="04090019" w:tentative="1">
+      <w:start w:val="1"/>
+      <w:numFmt w:val="lowerLetter"/>
+      <w:lvlText w:val="%2."/>
+      <w:lvlJc w:val="left"/>
+      <w:pPr>
+        <w:ind w:left="1440" w:hanging="360"/>
+      </w:pPr>
+    </w:lvl>
+    <w:lvl w:ilvl="2" w:tplc="0409001B" w:tentative="1">
+      <w:start w:val="1"/>
+      <w:numFmt w:val="lowerRoman"/>
+      <w:lvlText w:val="%3."/>
+      <w:lvlJc w:val="right"/>
+      <w:pPr>
+        <w:ind w:left="2160" w:hanging="180"/>
+      </w:pPr>
+    </w:lvl>
+    <w:lvl w:ilvl="3" w:tplc="0409000F" w:tentative="1">
+      <w:start w:val="1"/>
+      <w:numFmt w:val="decimal"/>
+      <w:lvlText w:val="%4."/>
+      <w:lvlJc w:val="left"/>
+      <w:pPr>
+        <w:ind w:left="2880" w:hanging="360"/>
+      </w:pPr>
+    </w:lvl>
+    <w:lvl w:ilvl="4" w:tplc="04090019" w:tentative="1">
+      <w:start w:val="1"/>
+      <w:numFmt w:val="lowerLetter"/>
+      <w:lvlText w:val="%5."/>
+      <w:lvlJc w:val="left"/>
+      <w:pPr>
+        <w:ind w:left="3600" w:hanging="360"/>
+      </w:pPr>
+    </w:lvl>
+    <w:lvl w:ilvl="5" w:tplc="0409001B" w:tentative="1">
+      <w:start w:val="1"/>
+      <w:numFmt w:val="lowerRoman"/>
+      <w:lvlText w:val="%6."/>
+      <w:lvlJc w:val="right"/>
+      <w:pPr>
+        <w:ind w:left="4320" w:hanging="180"/>
+      </w:pPr>
+    </w:lvl>
+    <w:lvl w:ilvl="6" w:tplc="0409000F" w:tentative="1">
+      <w:start w:val="1"/>
+      <w:numFmt w:val="decimal"/>
+      <w:lvlText w:val="%7."/>
+      <w:lvlJc w:val="left"/>
+      <w:pPr>
+        <w:ind w:left="5040" w:hanging="360"/>
+      </w:pPr>
+    </w:lvl>
+    <w:lvl w:ilvl="7" w:tplc="04090019" w:tentative="1">
+      <w:start w:val="1"/>
+      <w:numFmt w:val="lowerLetter"/>
+      <w:lvlText w:val="%8."/>
+      <w:lvlJc w:val="left"/>
+      <w:pPr>
+        <w:ind w:left="5760" w:hanging="360"/>
+      </w:pPr>
+    </w:lvl>
+    <w:lvl w:ilvl="8" w:tplc="0409001B" w:tentative="1">
+      <w:start w:val="1"/>
+      <w:numFmt w:val="lowerRoman"/>
+      <w:lvlText w:val="%9."/>
+      <w:lvlJc w:val="right"/>
+      <w:pPr>
+        <w:ind w:left="6480" w:hanging="180"/>
+      </w:pPr>
+    </w:lvl>
+  </w:abstractNum>
+  <w:num w:numId="1">
+    <w:abstractNumId w:val="1"/>
+  </w:num>
+  <w:num w:numId="2">
+    <w:abstractNumId w:val="2"/>
+  </w:num>
+  <w:num w:numId="3">
+    <w:abstractNumId w:val="0"/>
+  </w:num>
+</w:numbering>
 </file>
 
 <file path=word/styles.xml><?xml version="1.0" encoding="utf-8"?>
@@ -1301,6 +2551,17 @@
       <w:szCs w:val="20"/>
     </w:rPr>
   </w:style>
+  <w:style w:type="paragraph" w:styleId="ListParagraph">
+    <w:name w:val="List Paragraph"/>
+    <w:basedOn w:val="Normal"/>
+    <w:uiPriority w:val="34"/>
+    <w:qFormat/>
+    <w:rsid w:val="001901E0"/>
+    <w:pPr>
+      <w:ind w:left="720"/>
+      <w:contextualSpacing/>
+    </w:pPr>
+  </w:style>
 </w:styles>
 </file>
 

</xml_diff>